<commit_message>
Modified resume removed Blog links
</commit_message>
<xml_diff>
--- a/resumes/Wasimakram_Mulla.docx
+++ b/resumes/Wasimakram_Mulla.docx
@@ -2550,8 +2550,6 @@
         </w:numPr>
         <w:spacing w:before="28" w:after="28" w:line="100" w:lineRule="atLeast"/>
       </w:pPr>
-      <w:bookmarkStart w:id="1" w:name="_GoBack"/>
-      <w:bookmarkEnd w:id="1"/>
       <w:r>
         <w:rPr>
           <w:rFonts w:ascii="Arial" w:hAnsi="Arial" w:cs="Arial"/>
@@ -2574,6 +2572,16 @@
         </w:rPr>
         <w:t xml:space="preserve">. </w:t>
       </w:r>
+    </w:p>
+    <w:p>
+      <w:pPr>
+        <w:pStyle w:val="DefaultStyle"/>
+        <w:spacing w:before="28" w:after="28" w:line="100" w:lineRule="atLeast"/>
+        <w:rPr>
+          <w:rFonts w:ascii="Arial" w:hAnsi="Arial" w:cs="Arial"/>
+          <w:bCs/>
+        </w:rPr>
+      </w:pPr>
     </w:p>
     <w:p>
       <w:pPr>
@@ -2675,6 +2683,7 @@
           <w:sz w:val="20"/>
           <w:szCs w:val="20"/>
         </w:rPr>
+        <w:lastRenderedPageBreak/>
         <w:t>LIVE PROJECTS</w:t>
       </w:r>
     </w:p>
@@ -2696,7 +2705,6 @@
           <w:rFonts w:ascii="Verdana" w:hAnsi="Verdana" w:cs="Arial"/>
           <w:b/>
         </w:rPr>
-        <w:lastRenderedPageBreak/>
         <w:t>Cognizant Technology Solutions</w:t>
       </w:r>
       <w:r>
@@ -3420,16 +3428,18 @@
         <w:pStyle w:val="DefaultStyle"/>
         <w:widowControl w:val="0"/>
         <w:spacing w:line="100" w:lineRule="atLeast"/>
-        <w:rPr>
-          <w:rFonts w:ascii="Verdana" w:hAnsi="Verdana" w:cs="Arial"/>
-        </w:rPr>
-      </w:pPr>
-    </w:p>
-    <w:p>
-      <w:pPr>
-        <w:pStyle w:val="DefaultStyle"/>
-        <w:widowControl w:val="0"/>
-        <w:spacing w:line="100" w:lineRule="atLeast"/>
+        <w:ind w:left="2880"/>
+        <w:rPr>
+          <w:rFonts w:ascii="Verdana" w:hAnsi="Verdana" w:cs="Arial"/>
+        </w:rPr>
+      </w:pPr>
+    </w:p>
+    <w:p>
+      <w:pPr>
+        <w:pStyle w:val="DefaultStyle"/>
+        <w:widowControl w:val="0"/>
+        <w:spacing w:line="100" w:lineRule="atLeast"/>
+        <w:ind w:left="2880"/>
       </w:pPr>
     </w:p>
     <w:p>
@@ -3450,6 +3460,7 @@
           <w:rFonts w:ascii="Verdana" w:hAnsi="Verdana" w:cs="Arial"/>
           <w:b/>
         </w:rPr>
+        <w:lastRenderedPageBreak/>
         <w:t xml:space="preserve">Sun Corp </w:t>
       </w:r>
     </w:p>
@@ -3467,7 +3478,6 @@
         <w:rPr>
           <w:rFonts w:ascii="Verdana" w:hAnsi="Verdana" w:cs="Arial"/>
         </w:rPr>
-        <w:lastRenderedPageBreak/>
         <w:t xml:space="preserve">Company – </w:t>
       </w:r>
       <w:proofErr w:type="spellStart"/>
@@ -3952,7 +3962,7 @@
           <w:rFonts w:ascii="Verdana" w:hAnsi="Verdana" w:cs="Arial"/>
           <w:b/>
         </w:rPr>
-        <w:t>Blog</w:t>
+        <w:t>Portfolio</w:t>
       </w:r>
       <w:r>
         <w:rPr>
@@ -3964,42 +3974,13 @@
     <w:p>
       <w:pPr>
         <w:pStyle w:val="DefaultStyle"/>
-        <w:widowControl w:val="0"/>
-        <w:spacing w:line="100" w:lineRule="atLeast"/>
-      </w:pPr>
-      <w:r>
-        <w:rPr>
-          <w:rFonts w:ascii="Verdana" w:hAnsi="Verdana" w:cs="Arial"/>
-          <w:b/>
-        </w:rPr>
-        <w:t>My Blog</w:t>
-      </w:r>
-      <w:r>
-        <w:rPr>
-          <w:rFonts w:ascii="Verdana" w:hAnsi="Verdana" w:cs="Arial"/>
-        </w:rPr>
-        <w:t xml:space="preserve"> – </w:t>
-      </w:r>
-      <w:hyperlink r:id="rId5">
-        <w:r>
-          <w:rPr>
-            <w:rStyle w:val="InternetLink"/>
-            <w:rFonts w:ascii="Verdana" w:hAnsi="Verdana" w:cs="Arial"/>
-          </w:rPr>
-          <w:t>http://blog.knowledgekeen.in</w:t>
-        </w:r>
-      </w:hyperlink>
-    </w:p>
-    <w:p>
-      <w:pPr>
-        <w:pStyle w:val="DefaultStyle"/>
         <w:spacing w:before="28" w:after="28" w:line="100" w:lineRule="atLeast"/>
         <w:rPr>
           <w:rStyle w:val="InternetLink"/>
           <w:rFonts w:ascii="Verdana" w:hAnsi="Verdana" w:cs="Arial"/>
         </w:rPr>
       </w:pPr>
-      <w:bookmarkStart w:id="2" w:name="__DdeLink__315_1706778111"/>
+      <w:bookmarkStart w:id="1" w:name="__DdeLink__315_1706778111"/>
       <w:r>
         <w:rPr>
           <w:rFonts w:ascii="Verdana" w:hAnsi="Verdana" w:cs="Arial"/>
@@ -4017,7 +3998,7 @@
         </w:rPr>
         <w:t xml:space="preserve"> </w:t>
       </w:r>
-      <w:bookmarkEnd w:id="2"/>
+      <w:bookmarkEnd w:id="1"/>
       <w:r>
         <w:rPr>
           <w:rStyle w:val="InternetLink"/>
@@ -4120,6 +4101,29 @@
         <w:pStyle w:val="DefaultStyle"/>
         <w:widowControl w:val="0"/>
         <w:spacing w:line="100" w:lineRule="atLeast"/>
+        <w:rPr>
+          <w:rFonts w:ascii="Verdana" w:hAnsi="Verdana" w:cs="Arial"/>
+        </w:rPr>
+      </w:pPr>
+    </w:p>
+    <w:p>
+      <w:pPr>
+        <w:pStyle w:val="DefaultStyle"/>
+        <w:widowControl w:val="0"/>
+        <w:spacing w:line="100" w:lineRule="atLeast"/>
+        <w:rPr>
+          <w:rFonts w:ascii="Verdana" w:hAnsi="Verdana" w:cs="Arial"/>
+        </w:rPr>
+      </w:pPr>
+    </w:p>
+    <w:p>
+      <w:pPr>
+        <w:pStyle w:val="DefaultStyle"/>
+        <w:widowControl w:val="0"/>
+        <w:spacing w:line="100" w:lineRule="atLeast"/>
+        <w:rPr>
+          <w:rFonts w:ascii="Verdana" w:hAnsi="Verdana" w:cs="Arial"/>
+        </w:rPr>
       </w:pPr>
     </w:p>
     <w:p>
@@ -4130,6 +4134,8 @@
         </w:pBdr>
         <w:spacing w:line="100" w:lineRule="atLeast"/>
       </w:pPr>
+      <w:bookmarkStart w:id="2" w:name="_GoBack"/>
+      <w:bookmarkEnd w:id="2"/>
       <w:r>
         <w:rPr>
           <w:b/>
@@ -5424,7 +5430,6 @@
           <w:sz w:val="20"/>
           <w:szCs w:val="20"/>
         </w:rPr>
-        <w:lastRenderedPageBreak/>
         <w:t>Personal Information</w:t>
       </w:r>
     </w:p>

</xml_diff>